<commit_message>
DESCW-692 update model, controller, and view template
* had to add grand total budget and project name to controller
* made formatting changes to template
* fixed trailing template engine directive in rollup template
added headers and footers to template
</commit_message>
<xml_diff>
--- a/backend/reports/docx/Tab_35_rpt_PA_StatusPortfolioRollup.docx
+++ b/backend/reports/docx/Tab_35_rpt_PA_StatusPortfolioRollup.docx
@@ -139,8 +139,6 @@
               </w:rPr>
               <w:t>{</w:t>
             </w:r>
-            <w:proofErr w:type="spellStart"/>
-            <w:proofErr w:type="gramStart"/>
             <w:r>
               <w:rPr>
                 <w:b/>
@@ -169,9 +167,8 @@
                 <w:sz w:val="36"/>
                 <w:szCs w:val="36"/>
               </w:rPr>
-              <w:t>report</w:t>
-            </w:r>
-            <w:proofErr w:type="gramEnd"/>
+              <w:t>report_date:formatD(</w:t>
+            </w:r>
             <w:r>
               <w:rPr>
                 <w:b/>
@@ -180,31 +177,8 @@
                 <w:sz w:val="36"/>
                 <w:szCs w:val="36"/>
               </w:rPr>
-              <w:t>_date:formatD</w:t>
-            </w:r>
-            <w:proofErr w:type="spellEnd"/>
-            <w:r>
-              <w:rPr>
-                <w:b/>
-                <w:bCs/>
-                <w:color w:val="7E7E7E"/>
-                <w:sz w:val="36"/>
-                <w:szCs w:val="36"/>
-              </w:rPr>
-              <w:t>(</w:t>
-            </w:r>
-            <w:proofErr w:type="spellStart"/>
-            <w:r>
-              <w:rPr>
-                <w:b/>
-                <w:bCs/>
-                <w:color w:val="7E7E7E"/>
-                <w:sz w:val="36"/>
-                <w:szCs w:val="36"/>
-              </w:rPr>
               <w:t>ll</w:t>
             </w:r>
-            <w:proofErr w:type="spellEnd"/>
             <w:r>
               <w:rPr>
                 <w:b/>
@@ -563,10 +537,8 @@
                 <w:sz w:val="18"/>
                 <w:szCs w:val="18"/>
               </w:rPr>
-              <w:t>{</w:t>
-            </w:r>
-            <w:proofErr w:type="spellStart"/>
-            <w:proofErr w:type="gramStart"/>
+              <w:t>{d.</w:t>
+            </w:r>
             <w:r>
               <w:rPr>
                 <w:b/>
@@ -575,7 +547,7 @@
                 <w:sz w:val="18"/>
                 <w:szCs w:val="18"/>
               </w:rPr>
-              <w:t>d.</w:t>
+              <w:t>rollup.portfolios.rows[i]</w:t>
             </w:r>
             <w:r>
               <w:rPr>
@@ -585,83 +557,7 @@
                 <w:sz w:val="18"/>
                 <w:szCs w:val="18"/>
               </w:rPr>
-              <w:t>rollup</w:t>
-            </w:r>
-            <w:proofErr w:type="gramEnd"/>
-            <w:r>
-              <w:rPr>
-                <w:b/>
-                <w:bCs/>
-                <w:color w:val="404040"/>
-                <w:sz w:val="18"/>
-                <w:szCs w:val="18"/>
-              </w:rPr>
-              <w:t>.portfolios.rows</w:t>
-            </w:r>
-            <w:proofErr w:type="spellEnd"/>
-            <w:r>
-              <w:rPr>
-                <w:b/>
-                <w:bCs/>
-                <w:color w:val="404040"/>
-                <w:sz w:val="18"/>
-                <w:szCs w:val="18"/>
-              </w:rPr>
-              <w:t>[</w:t>
-            </w:r>
-            <w:proofErr w:type="spellStart"/>
-            <w:r>
-              <w:rPr>
-                <w:b/>
-                <w:bCs/>
-                <w:color w:val="404040"/>
-                <w:sz w:val="18"/>
-                <w:szCs w:val="18"/>
-              </w:rPr>
-              <w:t>i</w:t>
-            </w:r>
-            <w:proofErr w:type="spellEnd"/>
-            <w:r>
-              <w:rPr>
-                <w:b/>
-                <w:bCs/>
-                <w:color w:val="404040"/>
-                <w:sz w:val="18"/>
-                <w:szCs w:val="18"/>
-              </w:rPr>
-              <w:t>]</w:t>
-            </w:r>
-            <w:r>
-              <w:rPr>
-                <w:b/>
-                <w:bCs/>
-                <w:color w:val="404040"/>
-                <w:sz w:val="18"/>
-                <w:szCs w:val="18"/>
-              </w:rPr>
-              <w:t>.</w:t>
-            </w:r>
-            <w:proofErr w:type="spellStart"/>
-            <w:r>
-              <w:rPr>
-                <w:b/>
-                <w:bCs/>
-                <w:color w:val="404040"/>
-                <w:sz w:val="18"/>
-                <w:szCs w:val="18"/>
-              </w:rPr>
-              <w:t>portfolio_name</w:t>
-            </w:r>
-            <w:proofErr w:type="spellEnd"/>
-            <w:r>
-              <w:rPr>
-                <w:b/>
-                <w:bCs/>
-                <w:color w:val="404040"/>
-                <w:sz w:val="18"/>
-                <w:szCs w:val="18"/>
-              </w:rPr>
-              <w:t>}</w:t>
+              <w:t>.portfolio_name}</w:t>
             </w:r>
           </w:p>
         </w:tc>
@@ -698,78 +594,21 @@
                 <w:sz w:val="18"/>
                 <w:szCs w:val="18"/>
               </w:rPr>
-              <w:t>{</w:t>
-            </w:r>
-            <w:proofErr w:type="spellStart"/>
-            <w:proofErr w:type="gramStart"/>
-            <w:r>
-              <w:rPr>
-                <w:sz w:val="18"/>
-                <w:szCs w:val="18"/>
-              </w:rPr>
-              <w:t>d.</w:t>
-            </w:r>
-            <w:r>
-              <w:rPr>
-                <w:sz w:val="18"/>
-                <w:szCs w:val="18"/>
-              </w:rPr>
-              <w:t>rollup</w:t>
-            </w:r>
-            <w:proofErr w:type="gramEnd"/>
-            <w:r>
-              <w:rPr>
-                <w:sz w:val="18"/>
-                <w:szCs w:val="18"/>
-              </w:rPr>
-              <w:t>.portfolios.rows</w:t>
-            </w:r>
-            <w:proofErr w:type="spellEnd"/>
-            <w:r>
-              <w:rPr>
-                <w:sz w:val="18"/>
-                <w:szCs w:val="18"/>
-              </w:rPr>
-              <w:t>[</w:t>
-            </w:r>
-            <w:proofErr w:type="spellStart"/>
-            <w:r>
-              <w:rPr>
-                <w:sz w:val="18"/>
-                <w:szCs w:val="18"/>
-              </w:rPr>
-              <w:t>i</w:t>
-            </w:r>
-            <w:proofErr w:type="spellEnd"/>
-            <w:r>
-              <w:rPr>
-                <w:sz w:val="18"/>
-                <w:szCs w:val="18"/>
-              </w:rPr>
-              <w:t>]</w:t>
-            </w:r>
-            <w:r>
-              <w:rPr>
-                <w:sz w:val="18"/>
-                <w:szCs w:val="18"/>
-              </w:rPr>
-              <w:t>.</w:t>
-            </w:r>
-            <w:proofErr w:type="spellStart"/>
-            <w:r>
-              <w:rPr>
-                <w:sz w:val="18"/>
-                <w:szCs w:val="18"/>
-              </w:rPr>
-              <w:t>project_number</w:t>
-            </w:r>
-            <w:proofErr w:type="spellEnd"/>
-            <w:r>
-              <w:rPr>
-                <w:sz w:val="18"/>
-                <w:szCs w:val="18"/>
-              </w:rPr>
-              <w:t>}</w:t>
+              <w:t>{d.</w:t>
+            </w:r>
+            <w:r>
+              <w:rPr>
+                <w:sz w:val="18"/>
+                <w:szCs w:val="18"/>
+              </w:rPr>
+              <w:t>rollup.portfolios.rows[i]</w:t>
+            </w:r>
+            <w:r>
+              <w:rPr>
+                <w:sz w:val="18"/>
+                <w:szCs w:val="18"/>
+              </w:rPr>
+              <w:t>.project_number}</w:t>
             </w:r>
           </w:p>
         </w:tc>
@@ -800,78 +639,21 @@
                 <w:sz w:val="18"/>
                 <w:szCs w:val="18"/>
               </w:rPr>
-              <w:t>{</w:t>
-            </w:r>
-            <w:proofErr w:type="spellStart"/>
-            <w:proofErr w:type="gramStart"/>
-            <w:r>
-              <w:rPr>
-                <w:sz w:val="18"/>
-                <w:szCs w:val="18"/>
-              </w:rPr>
-              <w:t>d.</w:t>
-            </w:r>
-            <w:r>
-              <w:rPr>
-                <w:sz w:val="18"/>
-                <w:szCs w:val="18"/>
-              </w:rPr>
-              <w:t>rollup</w:t>
-            </w:r>
-            <w:proofErr w:type="gramEnd"/>
-            <w:r>
-              <w:rPr>
-                <w:sz w:val="18"/>
-                <w:szCs w:val="18"/>
-              </w:rPr>
-              <w:t>.portfolios.rows</w:t>
-            </w:r>
-            <w:proofErr w:type="spellEnd"/>
-            <w:r>
-              <w:rPr>
-                <w:sz w:val="18"/>
-                <w:szCs w:val="18"/>
-              </w:rPr>
-              <w:t>[</w:t>
-            </w:r>
-            <w:proofErr w:type="spellStart"/>
-            <w:r>
-              <w:rPr>
-                <w:sz w:val="18"/>
-                <w:szCs w:val="18"/>
-              </w:rPr>
-              <w:t>i</w:t>
-            </w:r>
-            <w:proofErr w:type="spellEnd"/>
-            <w:r>
-              <w:rPr>
-                <w:sz w:val="18"/>
-                <w:szCs w:val="18"/>
-              </w:rPr>
-              <w:t>]</w:t>
-            </w:r>
-            <w:r>
-              <w:rPr>
-                <w:sz w:val="18"/>
-                <w:szCs w:val="18"/>
-              </w:rPr>
-              <w:t>.</w:t>
-            </w:r>
-            <w:proofErr w:type="spellStart"/>
-            <w:r>
-              <w:rPr>
-                <w:sz w:val="18"/>
-                <w:szCs w:val="18"/>
-              </w:rPr>
-              <w:t>project_name</w:t>
-            </w:r>
-            <w:proofErr w:type="spellEnd"/>
-            <w:r>
-              <w:rPr>
-                <w:sz w:val="18"/>
-                <w:szCs w:val="18"/>
-              </w:rPr>
-              <w:t>}</w:t>
+              <w:t>{d.</w:t>
+            </w:r>
+            <w:r>
+              <w:rPr>
+                <w:sz w:val="18"/>
+                <w:szCs w:val="18"/>
+              </w:rPr>
+              <w:t>rollup.portfolios.rows[i]</w:t>
+            </w:r>
+            <w:r>
+              <w:rPr>
+                <w:sz w:val="18"/>
+                <w:szCs w:val="18"/>
+              </w:rPr>
+              <w:t>.project_name}</w:t>
             </w:r>
           </w:p>
         </w:tc>
@@ -902,78 +684,21 @@
                 <w:sz w:val="18"/>
                 <w:szCs w:val="18"/>
               </w:rPr>
-              <w:t>{</w:t>
-            </w:r>
-            <w:proofErr w:type="spellStart"/>
-            <w:proofErr w:type="gramStart"/>
-            <w:r>
-              <w:rPr>
-                <w:sz w:val="18"/>
-                <w:szCs w:val="18"/>
-              </w:rPr>
-              <w:t>d.</w:t>
-            </w:r>
-            <w:r>
-              <w:rPr>
-                <w:sz w:val="18"/>
-                <w:szCs w:val="18"/>
-              </w:rPr>
-              <w:t>rollup</w:t>
-            </w:r>
-            <w:proofErr w:type="gramEnd"/>
-            <w:r>
-              <w:rPr>
-                <w:sz w:val="18"/>
-                <w:szCs w:val="18"/>
-              </w:rPr>
-              <w:t>.portfolios.rows</w:t>
-            </w:r>
-            <w:proofErr w:type="spellEnd"/>
-            <w:r>
-              <w:rPr>
-                <w:sz w:val="18"/>
-                <w:szCs w:val="18"/>
-              </w:rPr>
-              <w:t>[</w:t>
-            </w:r>
-            <w:proofErr w:type="spellStart"/>
-            <w:r>
-              <w:rPr>
-                <w:sz w:val="18"/>
-                <w:szCs w:val="18"/>
-              </w:rPr>
-              <w:t>i</w:t>
-            </w:r>
-            <w:proofErr w:type="spellEnd"/>
-            <w:r>
-              <w:rPr>
-                <w:sz w:val="18"/>
-                <w:szCs w:val="18"/>
-              </w:rPr>
-              <w:t>]</w:t>
-            </w:r>
-            <w:r>
-              <w:rPr>
-                <w:sz w:val="18"/>
-                <w:szCs w:val="18"/>
-              </w:rPr>
-              <w:t>.</w:t>
-            </w:r>
-            <w:proofErr w:type="spellStart"/>
-            <w:r>
-              <w:rPr>
-                <w:sz w:val="18"/>
-                <w:szCs w:val="18"/>
-              </w:rPr>
-              <w:t>project_manager</w:t>
-            </w:r>
-            <w:proofErr w:type="spellEnd"/>
-            <w:r>
-              <w:rPr>
-                <w:sz w:val="18"/>
-                <w:szCs w:val="18"/>
-              </w:rPr>
-              <w:t>}</w:t>
+              <w:t>{d.</w:t>
+            </w:r>
+            <w:r>
+              <w:rPr>
+                <w:sz w:val="18"/>
+                <w:szCs w:val="18"/>
+              </w:rPr>
+              <w:t>rollup.portfolios.rows[i]</w:t>
+            </w:r>
+            <w:r>
+              <w:rPr>
+                <w:sz w:val="18"/>
+                <w:szCs w:val="18"/>
+              </w:rPr>
+              <w:t>.project_manager}</w:t>
             </w:r>
           </w:p>
         </w:tc>
@@ -1004,78 +729,21 @@
                 <w:sz w:val="18"/>
                 <w:szCs w:val="18"/>
               </w:rPr>
-              <w:t>{</w:t>
-            </w:r>
-            <w:proofErr w:type="spellStart"/>
-            <w:proofErr w:type="gramStart"/>
-            <w:r>
-              <w:rPr>
-                <w:sz w:val="18"/>
-                <w:szCs w:val="18"/>
-              </w:rPr>
-              <w:t>d.</w:t>
-            </w:r>
-            <w:r>
-              <w:rPr>
-                <w:sz w:val="18"/>
-                <w:szCs w:val="18"/>
-              </w:rPr>
-              <w:t>rollup</w:t>
-            </w:r>
-            <w:proofErr w:type="gramEnd"/>
-            <w:r>
-              <w:rPr>
-                <w:sz w:val="18"/>
-                <w:szCs w:val="18"/>
-              </w:rPr>
-              <w:t>.portfolios.rows</w:t>
-            </w:r>
-            <w:proofErr w:type="spellEnd"/>
-            <w:r>
-              <w:rPr>
-                <w:sz w:val="18"/>
-                <w:szCs w:val="18"/>
-              </w:rPr>
-              <w:t>[</w:t>
-            </w:r>
-            <w:proofErr w:type="spellStart"/>
-            <w:r>
-              <w:rPr>
-                <w:sz w:val="18"/>
-                <w:szCs w:val="18"/>
-              </w:rPr>
-              <w:t>i</w:t>
-            </w:r>
-            <w:proofErr w:type="spellEnd"/>
-            <w:r>
-              <w:rPr>
-                <w:sz w:val="18"/>
-                <w:szCs w:val="18"/>
-              </w:rPr>
-              <w:t>]</w:t>
-            </w:r>
-            <w:r>
-              <w:rPr>
-                <w:sz w:val="18"/>
-                <w:szCs w:val="18"/>
-              </w:rPr>
-              <w:t>.</w:t>
-            </w:r>
-            <w:proofErr w:type="spellStart"/>
-            <w:r>
-              <w:rPr>
-                <w:sz w:val="18"/>
-                <w:szCs w:val="18"/>
-              </w:rPr>
-              <w:t>start_date:formatD</w:t>
-            </w:r>
-            <w:proofErr w:type="spellEnd"/>
-            <w:r>
-              <w:rPr>
-                <w:sz w:val="18"/>
-                <w:szCs w:val="18"/>
-              </w:rPr>
-              <w:t>(DD-MMM-YY)}</w:t>
+              <w:t>{d.</w:t>
+            </w:r>
+            <w:r>
+              <w:rPr>
+                <w:sz w:val="18"/>
+                <w:szCs w:val="18"/>
+              </w:rPr>
+              <w:t>rollup.portfolios.rows[i]</w:t>
+            </w:r>
+            <w:r>
+              <w:rPr>
+                <w:sz w:val="18"/>
+                <w:szCs w:val="18"/>
+              </w:rPr>
+              <w:t>.start_date:formatD(DD-MMM-YY)}</w:t>
             </w:r>
           </w:p>
         </w:tc>
@@ -1107,78 +775,21 @@
                 <w:sz w:val="18"/>
                 <w:szCs w:val="18"/>
               </w:rPr>
-              <w:t>{</w:t>
-            </w:r>
-            <w:proofErr w:type="spellStart"/>
-            <w:proofErr w:type="gramStart"/>
-            <w:r>
-              <w:rPr>
-                <w:sz w:val="18"/>
-                <w:szCs w:val="18"/>
-              </w:rPr>
-              <w:t>d.</w:t>
-            </w:r>
-            <w:r>
-              <w:rPr>
-                <w:sz w:val="18"/>
-                <w:szCs w:val="18"/>
-              </w:rPr>
-              <w:t>rollup</w:t>
-            </w:r>
-            <w:proofErr w:type="gramEnd"/>
-            <w:r>
-              <w:rPr>
-                <w:sz w:val="18"/>
-                <w:szCs w:val="18"/>
-              </w:rPr>
-              <w:t>.portfolios.rows</w:t>
-            </w:r>
-            <w:proofErr w:type="spellEnd"/>
-            <w:r>
-              <w:rPr>
-                <w:sz w:val="18"/>
-                <w:szCs w:val="18"/>
-              </w:rPr>
-              <w:t>[</w:t>
-            </w:r>
-            <w:proofErr w:type="spellStart"/>
-            <w:r>
-              <w:rPr>
-                <w:sz w:val="18"/>
-                <w:szCs w:val="18"/>
-              </w:rPr>
-              <w:t>i</w:t>
-            </w:r>
-            <w:proofErr w:type="spellEnd"/>
-            <w:r>
-              <w:rPr>
-                <w:sz w:val="18"/>
-                <w:szCs w:val="18"/>
-              </w:rPr>
-              <w:t>]</w:t>
-            </w:r>
-            <w:r>
-              <w:rPr>
-                <w:sz w:val="18"/>
-                <w:szCs w:val="18"/>
-              </w:rPr>
-              <w:t>.</w:t>
-            </w:r>
-            <w:proofErr w:type="spellStart"/>
-            <w:r>
-              <w:rPr>
-                <w:sz w:val="18"/>
-                <w:szCs w:val="18"/>
-              </w:rPr>
-              <w:t>end_date:formatD</w:t>
-            </w:r>
-            <w:proofErr w:type="spellEnd"/>
-            <w:r>
-              <w:rPr>
-                <w:sz w:val="18"/>
-                <w:szCs w:val="18"/>
-              </w:rPr>
-              <w:t>(DD-MMM-YY)}</w:t>
+              <w:t>{d.</w:t>
+            </w:r>
+            <w:r>
+              <w:rPr>
+                <w:sz w:val="18"/>
+                <w:szCs w:val="18"/>
+              </w:rPr>
+              <w:t>rollup.portfolios.rows[i]</w:t>
+            </w:r>
+            <w:r>
+              <w:rPr>
+                <w:sz w:val="18"/>
+                <w:szCs w:val="18"/>
+              </w:rPr>
+              <w:t>.end_date:formatD(DD-MMM-YY)}</w:t>
             </w:r>
           </w:p>
         </w:tc>
@@ -1209,78 +820,21 @@
                 <w:sz w:val="18"/>
                 <w:szCs w:val="18"/>
               </w:rPr>
-              <w:t>{</w:t>
-            </w:r>
-            <w:proofErr w:type="spellStart"/>
-            <w:proofErr w:type="gramStart"/>
-            <w:r>
-              <w:rPr>
-                <w:sz w:val="18"/>
-                <w:szCs w:val="18"/>
-              </w:rPr>
-              <w:t>d.</w:t>
-            </w:r>
-            <w:r>
-              <w:rPr>
-                <w:sz w:val="18"/>
-                <w:szCs w:val="18"/>
-              </w:rPr>
-              <w:t>rollup</w:t>
-            </w:r>
-            <w:proofErr w:type="gramEnd"/>
-            <w:r>
-              <w:rPr>
-                <w:sz w:val="18"/>
-                <w:szCs w:val="18"/>
-              </w:rPr>
-              <w:t>.portfolios.rows</w:t>
-            </w:r>
-            <w:proofErr w:type="spellEnd"/>
-            <w:r>
-              <w:rPr>
-                <w:sz w:val="18"/>
-                <w:szCs w:val="18"/>
-              </w:rPr>
-              <w:t>[</w:t>
-            </w:r>
-            <w:proofErr w:type="spellStart"/>
-            <w:r>
-              <w:rPr>
-                <w:sz w:val="18"/>
-                <w:szCs w:val="18"/>
-              </w:rPr>
-              <w:t>i</w:t>
-            </w:r>
-            <w:proofErr w:type="spellEnd"/>
-            <w:r>
-              <w:rPr>
-                <w:sz w:val="18"/>
-                <w:szCs w:val="18"/>
-              </w:rPr>
-              <w:t>]</w:t>
-            </w:r>
-            <w:r>
-              <w:rPr>
-                <w:sz w:val="18"/>
-                <w:szCs w:val="18"/>
-              </w:rPr>
-              <w:t>.</w:t>
-            </w:r>
-            <w:proofErr w:type="spellStart"/>
-            <w:r>
-              <w:rPr>
-                <w:sz w:val="18"/>
-                <w:szCs w:val="18"/>
-              </w:rPr>
-              <w:t>status_date:formatD</w:t>
-            </w:r>
-            <w:proofErr w:type="spellEnd"/>
-            <w:r>
-              <w:rPr>
-                <w:sz w:val="18"/>
-                <w:szCs w:val="18"/>
-              </w:rPr>
-              <w:t>(DD-MMM-YY)}</w:t>
+              <w:t>{d.</w:t>
+            </w:r>
+            <w:r>
+              <w:rPr>
+                <w:sz w:val="18"/>
+                <w:szCs w:val="18"/>
+              </w:rPr>
+              <w:t>rollup.portfolios.rows[i]</w:t>
+            </w:r>
+            <w:r>
+              <w:rPr>
+                <w:sz w:val="18"/>
+                <w:szCs w:val="18"/>
+              </w:rPr>
+              <w:t>.status_date:formatD(DD-MMM-YY)}</w:t>
             </w:r>
           </w:p>
         </w:tc>
@@ -1311,70 +865,21 @@
                 <w:sz w:val="18"/>
                 <w:szCs w:val="18"/>
               </w:rPr>
-              <w:t>{</w:t>
-            </w:r>
-            <w:proofErr w:type="spellStart"/>
-            <w:proofErr w:type="gramStart"/>
-            <w:r>
-              <w:rPr>
-                <w:sz w:val="18"/>
-                <w:szCs w:val="18"/>
-              </w:rPr>
-              <w:t>d.</w:t>
-            </w:r>
-            <w:r>
-              <w:rPr>
-                <w:sz w:val="18"/>
-                <w:szCs w:val="18"/>
-              </w:rPr>
-              <w:t>rollup</w:t>
-            </w:r>
-            <w:proofErr w:type="gramEnd"/>
-            <w:r>
-              <w:rPr>
-                <w:sz w:val="18"/>
-                <w:szCs w:val="18"/>
-              </w:rPr>
-              <w:t>.portfolios.rows</w:t>
-            </w:r>
-            <w:proofErr w:type="spellEnd"/>
-            <w:r>
-              <w:rPr>
-                <w:sz w:val="18"/>
-                <w:szCs w:val="18"/>
-              </w:rPr>
-              <w:t>[</w:t>
-            </w:r>
-            <w:proofErr w:type="spellStart"/>
-            <w:r>
-              <w:rPr>
-                <w:sz w:val="18"/>
-                <w:szCs w:val="18"/>
-              </w:rPr>
-              <w:t>i</w:t>
-            </w:r>
-            <w:proofErr w:type="spellEnd"/>
-            <w:r>
-              <w:rPr>
-                <w:sz w:val="18"/>
-                <w:szCs w:val="18"/>
-              </w:rPr>
-              <w:t>]</w:t>
-            </w:r>
-            <w:r>
-              <w:rPr>
-                <w:sz w:val="18"/>
-                <w:szCs w:val="18"/>
-              </w:rPr>
-              <w:t>.</w:t>
-            </w:r>
-            <w:proofErr w:type="spellStart"/>
-            <w:r>
-              <w:rPr>
-                <w:sz w:val="18"/>
-                <w:szCs w:val="18"/>
-              </w:rPr>
-              <w:t>phase</w:t>
+              <w:t>{d.</w:t>
+            </w:r>
+            <w:r>
+              <w:rPr>
+                <w:sz w:val="18"/>
+                <w:szCs w:val="18"/>
+              </w:rPr>
+              <w:t>rollup.portfolios.rows[i]</w:t>
+            </w:r>
+            <w:r>
+              <w:rPr>
+                <w:sz w:val="18"/>
+                <w:szCs w:val="18"/>
+              </w:rPr>
+              <w:t>.phase</w:t>
             </w:r>
             <w:r>
               <w:rPr>
@@ -1383,7 +888,6 @@
               </w:rPr>
               <w:t>_name</w:t>
             </w:r>
-            <w:proofErr w:type="spellEnd"/>
             <w:r>
               <w:rPr>
                 <w:sz w:val="18"/>
@@ -1420,78 +924,21 @@
                 <w:sz w:val="18"/>
                 <w:szCs w:val="18"/>
               </w:rPr>
-              <w:t>{</w:t>
-            </w:r>
-            <w:proofErr w:type="spellStart"/>
-            <w:proofErr w:type="gramStart"/>
-            <w:r>
-              <w:rPr>
-                <w:sz w:val="18"/>
-                <w:szCs w:val="18"/>
-              </w:rPr>
-              <w:t>d.</w:t>
-            </w:r>
-            <w:r>
-              <w:rPr>
-                <w:sz w:val="18"/>
-                <w:szCs w:val="18"/>
-              </w:rPr>
-              <w:t>rollup</w:t>
-            </w:r>
-            <w:proofErr w:type="gramEnd"/>
-            <w:r>
-              <w:rPr>
-                <w:sz w:val="18"/>
-                <w:szCs w:val="18"/>
-              </w:rPr>
-              <w:t>.portfolios.rows</w:t>
-            </w:r>
-            <w:proofErr w:type="spellEnd"/>
-            <w:r>
-              <w:rPr>
-                <w:sz w:val="18"/>
-                <w:szCs w:val="18"/>
-              </w:rPr>
-              <w:t>[</w:t>
-            </w:r>
-            <w:proofErr w:type="spellStart"/>
-            <w:r>
-              <w:rPr>
-                <w:sz w:val="18"/>
-                <w:szCs w:val="18"/>
-              </w:rPr>
-              <w:t>i</w:t>
-            </w:r>
-            <w:proofErr w:type="spellEnd"/>
-            <w:r>
-              <w:rPr>
-                <w:sz w:val="18"/>
-                <w:szCs w:val="18"/>
-              </w:rPr>
-              <w:t>]</w:t>
-            </w:r>
-            <w:r>
-              <w:rPr>
-                <w:sz w:val="18"/>
-                <w:szCs w:val="18"/>
-              </w:rPr>
-              <w:t>.</w:t>
-            </w:r>
-            <w:proofErr w:type="spellStart"/>
-            <w:r>
-              <w:rPr>
-                <w:sz w:val="18"/>
-                <w:szCs w:val="18"/>
-              </w:rPr>
-              <w:t>issues_and_decisions</w:t>
-            </w:r>
-            <w:proofErr w:type="spellEnd"/>
-            <w:r>
-              <w:rPr>
-                <w:sz w:val="18"/>
-                <w:szCs w:val="18"/>
-              </w:rPr>
-              <w:t>}</w:t>
+              <w:t>{d.</w:t>
+            </w:r>
+            <w:r>
+              <w:rPr>
+                <w:sz w:val="18"/>
+                <w:szCs w:val="18"/>
+              </w:rPr>
+              <w:t>rollup.portfolios.rows[i]</w:t>
+            </w:r>
+            <w:r>
+              <w:rPr>
+                <w:sz w:val="18"/>
+                <w:szCs w:val="18"/>
+              </w:rPr>
+              <w:t>.issues_and_decisions}</w:t>
             </w:r>
           </w:p>
         </w:tc>
@@ -1523,78 +970,21 @@
                 <w:sz w:val="18"/>
                 <w:szCs w:val="18"/>
               </w:rPr>
-              <w:t>{</w:t>
-            </w:r>
-            <w:proofErr w:type="spellStart"/>
-            <w:proofErr w:type="gramStart"/>
-            <w:r>
-              <w:rPr>
-                <w:sz w:val="18"/>
-                <w:szCs w:val="18"/>
-              </w:rPr>
-              <w:t>d.</w:t>
-            </w:r>
-            <w:r>
-              <w:rPr>
-                <w:sz w:val="18"/>
-                <w:szCs w:val="18"/>
-              </w:rPr>
-              <w:t>rollup</w:t>
-            </w:r>
-            <w:proofErr w:type="gramEnd"/>
-            <w:r>
-              <w:rPr>
-                <w:sz w:val="18"/>
-                <w:szCs w:val="18"/>
-              </w:rPr>
-              <w:t>.portfolios.rows</w:t>
-            </w:r>
-            <w:proofErr w:type="spellEnd"/>
-            <w:r>
-              <w:rPr>
-                <w:sz w:val="18"/>
-                <w:szCs w:val="18"/>
-              </w:rPr>
-              <w:t>[</w:t>
-            </w:r>
-            <w:proofErr w:type="spellStart"/>
-            <w:r>
-              <w:rPr>
-                <w:sz w:val="18"/>
-                <w:szCs w:val="18"/>
-              </w:rPr>
-              <w:t>i</w:t>
-            </w:r>
-            <w:proofErr w:type="spellEnd"/>
-            <w:r>
-              <w:rPr>
-                <w:sz w:val="18"/>
-                <w:szCs w:val="18"/>
-              </w:rPr>
-              <w:t>]</w:t>
-            </w:r>
-            <w:r>
-              <w:rPr>
-                <w:sz w:val="18"/>
-                <w:szCs w:val="18"/>
-              </w:rPr>
-              <w:t>.</w:t>
-            </w:r>
-            <w:proofErr w:type="spellStart"/>
-            <w:r>
-              <w:rPr>
-                <w:sz w:val="18"/>
-                <w:szCs w:val="18"/>
-              </w:rPr>
-              <w:t>forecast_and_next_steps</w:t>
-            </w:r>
-            <w:proofErr w:type="spellEnd"/>
-            <w:r>
-              <w:rPr>
-                <w:sz w:val="18"/>
-                <w:szCs w:val="18"/>
-              </w:rPr>
-              <w:t>}</w:t>
+              <w:t>{d.</w:t>
+            </w:r>
+            <w:r>
+              <w:rPr>
+                <w:sz w:val="18"/>
+                <w:szCs w:val="18"/>
+              </w:rPr>
+              <w:t>rollup.portfolios.rows[i]</w:t>
+            </w:r>
+            <w:r>
+              <w:rPr>
+                <w:sz w:val="18"/>
+                <w:szCs w:val="18"/>
+              </w:rPr>
+              <w:t>.forecast_and_next_steps}</w:t>
             </w:r>
           </w:p>
         </w:tc>
@@ -1735,25 +1125,7 @@
                 <w:sz w:val="10"/>
                 <w:szCs w:val="10"/>
               </w:rPr>
-              <w:t>.project_health:ifEQ('Not Started'):</w:t>
-            </w:r>
-            <w:proofErr w:type="spellStart"/>
-            <w:r>
-              <w:rPr>
-                <w:color w:val="000000"/>
-                <w:sz w:val="10"/>
-                <w:szCs w:val="10"/>
-              </w:rPr>
-              <w:t>showBegin</w:t>
-            </w:r>
-            <w:proofErr w:type="spellEnd"/>
-            <w:r>
-              <w:rPr>
-                <w:color w:val="000000"/>
-                <w:sz w:val="10"/>
-                <w:szCs w:val="10"/>
-              </w:rPr>
-              <w:t>}</w:t>
+              <w:t>.project_health:ifEQ('Not Started'):showBegin}</w:t>
             </w:r>
             <w:r>
               <w:rPr>
@@ -2246,77 +1618,23 @@
                 <w:sz w:val="10"/>
                 <w:szCs w:val="10"/>
               </w:rPr>
-              <w:t>{</w:t>
-            </w:r>
-            <w:proofErr w:type="spellStart"/>
-            <w:r>
-              <w:rPr>
-                <w:color w:val="000000"/>
-                <w:sz w:val="10"/>
-                <w:szCs w:val="10"/>
-              </w:rPr>
-              <w:t>d.</w:t>
-            </w:r>
-            <w:r>
-              <w:rPr>
-                <w:color w:val="000000"/>
-                <w:sz w:val="10"/>
-                <w:szCs w:val="10"/>
-              </w:rPr>
-              <w:t>rollup.portfolios.rows</w:t>
-            </w:r>
-            <w:proofErr w:type="spellEnd"/>
-            <w:r>
-              <w:rPr>
-                <w:color w:val="000000"/>
-                <w:sz w:val="10"/>
-                <w:szCs w:val="10"/>
-              </w:rPr>
-              <w:t>[</w:t>
-            </w:r>
-            <w:proofErr w:type="spellStart"/>
-            <w:r>
-              <w:rPr>
-                <w:color w:val="000000"/>
-                <w:sz w:val="10"/>
-                <w:szCs w:val="10"/>
-              </w:rPr>
-              <w:t>i</w:t>
-            </w:r>
-            <w:proofErr w:type="spellEnd"/>
-            <w:r>
-              <w:rPr>
-                <w:color w:val="000000"/>
-                <w:sz w:val="10"/>
-                <w:szCs w:val="10"/>
-              </w:rPr>
-              <w:t>]</w:t>
-            </w:r>
-            <w:r>
-              <w:rPr>
-                <w:color w:val="000000"/>
-                <w:sz w:val="10"/>
-                <w:szCs w:val="10"/>
-              </w:rPr>
-              <w:t>.</w:t>
-            </w:r>
-            <w:proofErr w:type="spellStart"/>
-            <w:r>
-              <w:rPr>
-                <w:color w:val="000000"/>
-                <w:sz w:val="10"/>
-                <w:szCs w:val="10"/>
-              </w:rPr>
-              <w:t>project_health:showEnd</w:t>
-            </w:r>
-            <w:proofErr w:type="spellEnd"/>
-            <w:r>
-              <w:rPr>
-                <w:color w:val="000000"/>
-                <w:sz w:val="10"/>
-                <w:szCs w:val="10"/>
-              </w:rPr>
-              <w:t>}</w:t>
+              <w:t>{d.</w:t>
+            </w:r>
+            <w:r>
+              <w:rPr>
+                <w:color w:val="000000"/>
+                <w:sz w:val="10"/>
+                <w:szCs w:val="10"/>
+              </w:rPr>
+              <w:t>rollup.portfolios.rows[i]</w:t>
+            </w:r>
+            <w:r>
+              <w:rPr>
+                <w:color w:val="000000"/>
+                <w:sz w:val="10"/>
+                <w:szCs w:val="10"/>
+              </w:rPr>
+              <w:t>.project_health:showEnd}</w:t>
             </w:r>
           </w:p>
         </w:tc>
@@ -2351,8 +1669,6 @@
               </w:rPr>
               <w:t>{</w:t>
             </w:r>
-            <w:proofErr w:type="spellStart"/>
-            <w:proofErr w:type="gramStart"/>
             <w:r>
               <w:rPr>
                 <w:b/>
@@ -2363,7 +1679,6 @@
               </w:rPr>
               <w:t>d.rollup</w:t>
             </w:r>
-            <w:proofErr w:type="gramEnd"/>
             <w:r>
               <w:rPr>
                 <w:b/>
@@ -2372,18 +1687,7 @@
                 <w:sz w:val="18"/>
                 <w:szCs w:val="18"/>
               </w:rPr>
-              <w:t>.portfolios.rows</w:t>
-            </w:r>
-            <w:proofErr w:type="spellEnd"/>
-            <w:r>
-              <w:rPr>
-                <w:b/>
-                <w:bCs/>
-                <w:color w:val="404040"/>
-                <w:sz w:val="18"/>
-                <w:szCs w:val="18"/>
-              </w:rPr>
-              <w:t>[i+1]}</w:t>
+              <w:t>.portfolios.rows[i+1]}</w:t>
             </w:r>
           </w:p>
         </w:tc>
@@ -2573,93 +1877,6 @@
         </w:tc>
       </w:tr>
     </w:tbl>
-    <w:p>
-      <w:r>
-        <w:rPr>
-          <w:b/>
-          <w:bCs/>
-          <w:color w:val="404040"/>
-          <w:sz w:val="18"/>
-          <w:szCs w:val="18"/>
-        </w:rPr>
-        <w:t>{</w:t>
-      </w:r>
-      <w:proofErr w:type="spellStart"/>
-      <w:proofErr w:type="gramStart"/>
-      <w:r>
-        <w:rPr>
-          <w:b/>
-          <w:bCs/>
-          <w:color w:val="404040"/>
-          <w:sz w:val="18"/>
-          <w:szCs w:val="18"/>
-        </w:rPr>
-        <w:t>d.rollup</w:t>
-      </w:r>
-      <w:proofErr w:type="gramEnd"/>
-      <w:r>
-        <w:rPr>
-          <w:b/>
-          <w:bCs/>
-          <w:color w:val="404040"/>
-          <w:sz w:val="18"/>
-          <w:szCs w:val="18"/>
-        </w:rPr>
-        <w:t>.portfolios.rows</w:t>
-      </w:r>
-      <w:proofErr w:type="spellEnd"/>
-      <w:r>
-        <w:rPr>
-          <w:b/>
-          <w:bCs/>
-          <w:color w:val="404040"/>
-          <w:sz w:val="18"/>
-          <w:szCs w:val="18"/>
-        </w:rPr>
-        <w:t>[</w:t>
-      </w:r>
-      <w:proofErr w:type="spellStart"/>
-      <w:r>
-        <w:rPr>
-          <w:b/>
-          <w:bCs/>
-          <w:color w:val="404040"/>
-          <w:sz w:val="18"/>
-          <w:szCs w:val="18"/>
-        </w:rPr>
-        <w:t>i</w:t>
-      </w:r>
-      <w:proofErr w:type="spellEnd"/>
-      <w:r>
-        <w:rPr>
-          <w:b/>
-          <w:bCs/>
-          <w:color w:val="404040"/>
-          <w:sz w:val="18"/>
-          <w:szCs w:val="18"/>
-        </w:rPr>
-        <w:t>].</w:t>
-      </w:r>
-      <w:proofErr w:type="spellStart"/>
-      <w:r>
-        <w:rPr>
-          <w:sz w:val="18"/>
-          <w:szCs w:val="18"/>
-        </w:rPr>
-        <w:t>project_number</w:t>
-      </w:r>
-      <w:proofErr w:type="spellEnd"/>
-      <w:r>
-        <w:rPr>
-          <w:b/>
-          <w:bCs/>
-          <w:color w:val="404040"/>
-          <w:sz w:val="18"/>
-          <w:szCs w:val="18"/>
-        </w:rPr>
-        <w:t>}</w:t>
-      </w:r>
-    </w:p>
     <w:p/>
     <w:p/>
     <w:p/>
@@ -2727,7 +1944,6 @@
         <w:szCs w:val="20"/>
       </w:rPr>
     </w:pPr>
-    <w:proofErr w:type="spellStart"/>
     <w:r>
       <w:rPr>
         <w:sz w:val="20"/>
@@ -2735,7 +1951,6 @@
       </w:rPr>
       <w:t>rpt_PA_StatusPortfolioRollup</w:t>
     </w:r>
-    <w:proofErr w:type="spellEnd"/>
     <w:r>
       <w:rPr>
         <w:sz w:val="20"/>
@@ -2883,7 +2098,7 @@
         <w:sz w:val="20"/>
         <w:szCs w:val="20"/>
       </w:rPr>
-      <w:t>February 10, 2023</w:t>
+      <w:t>February 17, 2023</w:t>
     </w:r>
     <w:r>
       <w:rPr>

</xml_diff>

<commit_message>
tabs 39 and 35
</commit_message>
<xml_diff>
--- a/backend/reports/docx/Tab_35_rpt_PA_StatusPortfolioRollup.docx
+++ b/backend/reports/docx/Tab_35_rpt_PA_StatusPortfolioRollup.docx
@@ -147,57 +147,7 @@
                 <w:sz w:val="36"/>
                 <w:szCs w:val="36"/>
               </w:rPr>
-              <w:t>d</w:t>
-            </w:r>
-            <w:r>
-              <w:rPr>
-                <w:b/>
-                <w:bCs/>
-                <w:color w:val="7E7E7E"/>
-                <w:sz w:val="36"/>
-                <w:szCs w:val="36"/>
-              </w:rPr>
-              <w:t>.</w:t>
-            </w:r>
-            <w:r>
-              <w:rPr>
-                <w:b/>
-                <w:bCs/>
-                <w:color w:val="7E7E7E"/>
-                <w:sz w:val="36"/>
-                <w:szCs w:val="36"/>
-              </w:rPr>
-              <w:t>report_date:formatD(</w:t>
-            </w:r>
-            <w:r>
-              <w:rPr>
-                <w:b/>
-                <w:bCs/>
-                <w:color w:val="7E7E7E"/>
-                <w:sz w:val="36"/>
-                <w:szCs w:val="36"/>
-              </w:rPr>
-              <w:t>ll</w:t>
-            </w:r>
-            <w:r>
-              <w:rPr>
-                <w:b/>
-                <w:bCs/>
-                <w:color w:val="7E7E7E"/>
-                <w:sz w:val="36"/>
-                <w:szCs w:val="36"/>
-              </w:rPr>
-              <w:t>)</w:t>
-            </w:r>
-            <w:r>
-              <w:rPr>
-                <w:b/>
-                <w:bCs/>
-                <w:color w:val="7E7E7E"/>
-                <w:sz w:val="36"/>
-                <w:szCs w:val="36"/>
-              </w:rPr>
-              <w:t>}</w:t>
+              <w:t>$date}</w:t>
             </w:r>
           </w:p>
         </w:tc>
@@ -537,8 +487,9 @@
                 <w:sz w:val="18"/>
                 <w:szCs w:val="18"/>
               </w:rPr>
-              <w:t>{d.</w:t>
-            </w:r>
+              <w:t>{</w:t>
+            </w:r>
+            <w:proofErr w:type="spellStart"/>
             <w:r>
               <w:rPr>
                 <w:b/>
@@ -547,7 +498,7 @@
                 <w:sz w:val="18"/>
                 <w:szCs w:val="18"/>
               </w:rPr>
-              <w:t>rollup.portfolios.rows[i]</w:t>
+              <w:t>d.</w:t>
             </w:r>
             <w:r>
               <w:rPr>
@@ -557,7 +508,72 @@
                 <w:sz w:val="18"/>
                 <w:szCs w:val="18"/>
               </w:rPr>
-              <w:t>.portfolio_name}</w:t>
+              <w:t>report</w:t>
+            </w:r>
+            <w:proofErr w:type="spellEnd"/>
+            <w:r>
+              <w:rPr>
+                <w:b/>
+                <w:bCs/>
+                <w:color w:val="404040"/>
+                <w:sz w:val="18"/>
+                <w:szCs w:val="18"/>
+              </w:rPr>
+              <w:t>[</w:t>
+            </w:r>
+            <w:proofErr w:type="spellStart"/>
+            <w:r>
+              <w:rPr>
+                <w:b/>
+                <w:bCs/>
+                <w:color w:val="404040"/>
+                <w:sz w:val="18"/>
+                <w:szCs w:val="18"/>
+              </w:rPr>
+              <w:t>i</w:t>
+            </w:r>
+            <w:proofErr w:type="spellEnd"/>
+            <w:r>
+              <w:rPr>
+                <w:b/>
+                <w:bCs/>
+                <w:color w:val="404040"/>
+                <w:sz w:val="18"/>
+                <w:szCs w:val="18"/>
+              </w:rPr>
+              <w:t>]</w:t>
+            </w:r>
+            <w:r>
+              <w:rPr>
+                <w:b/>
+                <w:bCs/>
+                <w:color w:val="404040"/>
+                <w:sz w:val="18"/>
+                <w:szCs w:val="18"/>
+              </w:rPr>
+              <w:t>.</w:t>
+            </w:r>
+            <w:proofErr w:type="spellStart"/>
+            <w:r>
+              <w:rPr>
+                <w:b/>
+                <w:bCs/>
+                <w:color w:val="404040"/>
+                <w:sz w:val="18"/>
+                <w:szCs w:val="18"/>
+              </w:rPr>
+              <w:t>portfolio_name</w:t>
+            </w:r>
+            <w:proofErr w:type="spellEnd"/>
+            <w:r>
+              <w:rPr>
+                <w:b/>
+                <w:bCs/>
+                <w:color w:val="404040"/>
+                <w:sz w:val="18"/>
+                <w:szCs w:val="18"/>
+              </w:rPr>
+              <w:t>}</w:t>
             </w:r>
           </w:p>
         </w:tc>
@@ -594,21 +610,69 @@
                 <w:sz w:val="18"/>
                 <w:szCs w:val="18"/>
               </w:rPr>
-              <w:t>{d.</w:t>
-            </w:r>
-            <w:r>
-              <w:rPr>
-                <w:sz w:val="18"/>
-                <w:szCs w:val="18"/>
-              </w:rPr>
-              <w:t>rollup.portfolios.rows[i]</w:t>
-            </w:r>
-            <w:r>
-              <w:rPr>
-                <w:sz w:val="18"/>
-                <w:szCs w:val="18"/>
-              </w:rPr>
-              <w:t>.project_number}</w:t>
+              <w:t>{</w:t>
+            </w:r>
+            <w:proofErr w:type="spellStart"/>
+            <w:r>
+              <w:rPr>
+                <w:sz w:val="18"/>
+                <w:szCs w:val="18"/>
+              </w:rPr>
+              <w:t>d.</w:t>
+            </w:r>
+            <w:r>
+              <w:rPr>
+                <w:sz w:val="18"/>
+                <w:szCs w:val="18"/>
+              </w:rPr>
+              <w:t>report</w:t>
+            </w:r>
+            <w:proofErr w:type="spellEnd"/>
+            <w:r>
+              <w:rPr>
+                <w:sz w:val="18"/>
+                <w:szCs w:val="18"/>
+              </w:rPr>
+              <w:t>[</w:t>
+            </w:r>
+            <w:proofErr w:type="spellStart"/>
+            <w:r>
+              <w:rPr>
+                <w:sz w:val="18"/>
+                <w:szCs w:val="18"/>
+              </w:rPr>
+              <w:t>i</w:t>
+            </w:r>
+            <w:proofErr w:type="spellEnd"/>
+            <w:r>
+              <w:rPr>
+                <w:sz w:val="18"/>
+                <w:szCs w:val="18"/>
+              </w:rPr>
+              <w:t>]</w:t>
+            </w:r>
+            <w:r>
+              <w:rPr>
+                <w:sz w:val="18"/>
+                <w:szCs w:val="18"/>
+              </w:rPr>
+              <w:t>.</w:t>
+            </w:r>
+            <w:proofErr w:type="spellStart"/>
+            <w:r>
+              <w:rPr>
+                <w:sz w:val="18"/>
+                <w:szCs w:val="18"/>
+              </w:rPr>
+              <w:t>project_number</w:t>
+            </w:r>
+            <w:proofErr w:type="spellEnd"/>
+            <w:r>
+              <w:rPr>
+                <w:sz w:val="18"/>
+                <w:szCs w:val="18"/>
+              </w:rPr>
+              <w:t>}</w:t>
             </w:r>
           </w:p>
         </w:tc>
@@ -639,21 +703,69 @@
                 <w:sz w:val="18"/>
                 <w:szCs w:val="18"/>
               </w:rPr>
-              <w:t>{d.</w:t>
-            </w:r>
-            <w:r>
-              <w:rPr>
-                <w:sz w:val="18"/>
-                <w:szCs w:val="18"/>
-              </w:rPr>
-              <w:t>rollup.portfolios.rows[i]</w:t>
-            </w:r>
-            <w:r>
-              <w:rPr>
-                <w:sz w:val="18"/>
-                <w:szCs w:val="18"/>
-              </w:rPr>
-              <w:t>.project_name}</w:t>
+              <w:t>{</w:t>
+            </w:r>
+            <w:proofErr w:type="spellStart"/>
+            <w:r>
+              <w:rPr>
+                <w:sz w:val="18"/>
+                <w:szCs w:val="18"/>
+              </w:rPr>
+              <w:t>d.</w:t>
+            </w:r>
+            <w:r>
+              <w:rPr>
+                <w:sz w:val="18"/>
+                <w:szCs w:val="18"/>
+              </w:rPr>
+              <w:t>report</w:t>
+            </w:r>
+            <w:proofErr w:type="spellEnd"/>
+            <w:r>
+              <w:rPr>
+                <w:sz w:val="18"/>
+                <w:szCs w:val="18"/>
+              </w:rPr>
+              <w:t>[</w:t>
+            </w:r>
+            <w:proofErr w:type="spellStart"/>
+            <w:r>
+              <w:rPr>
+                <w:sz w:val="18"/>
+                <w:szCs w:val="18"/>
+              </w:rPr>
+              <w:t>i</w:t>
+            </w:r>
+            <w:proofErr w:type="spellEnd"/>
+            <w:r>
+              <w:rPr>
+                <w:sz w:val="18"/>
+                <w:szCs w:val="18"/>
+              </w:rPr>
+              <w:t>]</w:t>
+            </w:r>
+            <w:r>
+              <w:rPr>
+                <w:sz w:val="18"/>
+                <w:szCs w:val="18"/>
+              </w:rPr>
+              <w:t>.</w:t>
+            </w:r>
+            <w:proofErr w:type="spellStart"/>
+            <w:r>
+              <w:rPr>
+                <w:sz w:val="18"/>
+                <w:szCs w:val="18"/>
+              </w:rPr>
+              <w:t>project_name</w:t>
+            </w:r>
+            <w:proofErr w:type="spellEnd"/>
+            <w:r>
+              <w:rPr>
+                <w:sz w:val="18"/>
+                <w:szCs w:val="18"/>
+              </w:rPr>
+              <w:t>}</w:t>
             </w:r>
           </w:p>
         </w:tc>
@@ -684,21 +796,69 @@
                 <w:sz w:val="18"/>
                 <w:szCs w:val="18"/>
               </w:rPr>
-              <w:t>{d.</w:t>
-            </w:r>
-            <w:r>
-              <w:rPr>
-                <w:sz w:val="18"/>
-                <w:szCs w:val="18"/>
-              </w:rPr>
-              <w:t>rollup.portfolios.rows[i]</w:t>
-            </w:r>
-            <w:r>
-              <w:rPr>
-                <w:sz w:val="18"/>
-                <w:szCs w:val="18"/>
-              </w:rPr>
-              <w:t>.project_manager}</w:t>
+              <w:t>{</w:t>
+            </w:r>
+            <w:proofErr w:type="spellStart"/>
+            <w:r>
+              <w:rPr>
+                <w:sz w:val="18"/>
+                <w:szCs w:val="18"/>
+              </w:rPr>
+              <w:t>d.</w:t>
+            </w:r>
+            <w:r>
+              <w:rPr>
+                <w:sz w:val="18"/>
+                <w:szCs w:val="18"/>
+              </w:rPr>
+              <w:t>report</w:t>
+            </w:r>
+            <w:proofErr w:type="spellEnd"/>
+            <w:r>
+              <w:rPr>
+                <w:sz w:val="18"/>
+                <w:szCs w:val="18"/>
+              </w:rPr>
+              <w:t>[</w:t>
+            </w:r>
+            <w:proofErr w:type="spellStart"/>
+            <w:r>
+              <w:rPr>
+                <w:sz w:val="18"/>
+                <w:szCs w:val="18"/>
+              </w:rPr>
+              <w:t>i</w:t>
+            </w:r>
+            <w:proofErr w:type="spellEnd"/>
+            <w:r>
+              <w:rPr>
+                <w:sz w:val="18"/>
+                <w:szCs w:val="18"/>
+              </w:rPr>
+              <w:t>]</w:t>
+            </w:r>
+            <w:r>
+              <w:rPr>
+                <w:sz w:val="18"/>
+                <w:szCs w:val="18"/>
+              </w:rPr>
+              <w:t>.</w:t>
+            </w:r>
+            <w:proofErr w:type="spellStart"/>
+            <w:r>
+              <w:rPr>
+                <w:sz w:val="18"/>
+                <w:szCs w:val="18"/>
+              </w:rPr>
+              <w:t>project_manager</w:t>
+            </w:r>
+            <w:proofErr w:type="spellEnd"/>
+            <w:r>
+              <w:rPr>
+                <w:sz w:val="18"/>
+                <w:szCs w:val="18"/>
+              </w:rPr>
+              <w:t>}</w:t>
             </w:r>
           </w:p>
         </w:tc>
@@ -729,21 +889,69 @@
                 <w:sz w:val="18"/>
                 <w:szCs w:val="18"/>
               </w:rPr>
-              <w:t>{d.</w:t>
-            </w:r>
-            <w:r>
-              <w:rPr>
-                <w:sz w:val="18"/>
-                <w:szCs w:val="18"/>
-              </w:rPr>
-              <w:t>rollup.portfolios.rows[i]</w:t>
-            </w:r>
-            <w:r>
-              <w:rPr>
-                <w:sz w:val="18"/>
-                <w:szCs w:val="18"/>
-              </w:rPr>
-              <w:t>.start_date:formatD(DD-MMM-YY)}</w:t>
+              <w:t>{</w:t>
+            </w:r>
+            <w:proofErr w:type="spellStart"/>
+            <w:r>
+              <w:rPr>
+                <w:sz w:val="18"/>
+                <w:szCs w:val="18"/>
+              </w:rPr>
+              <w:t>d.</w:t>
+            </w:r>
+            <w:r>
+              <w:rPr>
+                <w:sz w:val="18"/>
+                <w:szCs w:val="18"/>
+              </w:rPr>
+              <w:t>report</w:t>
+            </w:r>
+            <w:proofErr w:type="spellEnd"/>
+            <w:r>
+              <w:rPr>
+                <w:sz w:val="18"/>
+                <w:szCs w:val="18"/>
+              </w:rPr>
+              <w:t>[</w:t>
+            </w:r>
+            <w:proofErr w:type="spellStart"/>
+            <w:r>
+              <w:rPr>
+                <w:sz w:val="18"/>
+                <w:szCs w:val="18"/>
+              </w:rPr>
+              <w:t>i</w:t>
+            </w:r>
+            <w:proofErr w:type="spellEnd"/>
+            <w:r>
+              <w:rPr>
+                <w:sz w:val="18"/>
+                <w:szCs w:val="18"/>
+              </w:rPr>
+              <w:t>]</w:t>
+            </w:r>
+            <w:r>
+              <w:rPr>
+                <w:sz w:val="18"/>
+                <w:szCs w:val="18"/>
+              </w:rPr>
+              <w:t>.</w:t>
+            </w:r>
+            <w:proofErr w:type="spellStart"/>
+            <w:r>
+              <w:rPr>
+                <w:sz w:val="18"/>
+                <w:szCs w:val="18"/>
+              </w:rPr>
+              <w:t>start_date:formatD</w:t>
+            </w:r>
+            <w:proofErr w:type="spellEnd"/>
+            <w:r>
+              <w:rPr>
+                <w:sz w:val="18"/>
+                <w:szCs w:val="18"/>
+              </w:rPr>
+              <w:t>(DD-MMM-YY)}</w:t>
             </w:r>
           </w:p>
         </w:tc>
@@ -775,21 +983,69 @@
                 <w:sz w:val="18"/>
                 <w:szCs w:val="18"/>
               </w:rPr>
-              <w:t>{d.</w:t>
-            </w:r>
-            <w:r>
-              <w:rPr>
-                <w:sz w:val="18"/>
-                <w:szCs w:val="18"/>
-              </w:rPr>
-              <w:t>rollup.portfolios.rows[i]</w:t>
-            </w:r>
-            <w:r>
-              <w:rPr>
-                <w:sz w:val="18"/>
-                <w:szCs w:val="18"/>
-              </w:rPr>
-              <w:t>.end_date:formatD(DD-MMM-YY)}</w:t>
+              <w:t>{</w:t>
+            </w:r>
+            <w:proofErr w:type="spellStart"/>
+            <w:r>
+              <w:rPr>
+                <w:sz w:val="18"/>
+                <w:szCs w:val="18"/>
+              </w:rPr>
+              <w:t>d.</w:t>
+            </w:r>
+            <w:r>
+              <w:rPr>
+                <w:sz w:val="18"/>
+                <w:szCs w:val="18"/>
+              </w:rPr>
+              <w:t>report</w:t>
+            </w:r>
+            <w:proofErr w:type="spellEnd"/>
+            <w:r>
+              <w:rPr>
+                <w:sz w:val="18"/>
+                <w:szCs w:val="18"/>
+              </w:rPr>
+              <w:t>[</w:t>
+            </w:r>
+            <w:proofErr w:type="spellStart"/>
+            <w:r>
+              <w:rPr>
+                <w:sz w:val="18"/>
+                <w:szCs w:val="18"/>
+              </w:rPr>
+              <w:t>i</w:t>
+            </w:r>
+            <w:proofErr w:type="spellEnd"/>
+            <w:r>
+              <w:rPr>
+                <w:sz w:val="18"/>
+                <w:szCs w:val="18"/>
+              </w:rPr>
+              <w:t>]</w:t>
+            </w:r>
+            <w:r>
+              <w:rPr>
+                <w:sz w:val="18"/>
+                <w:szCs w:val="18"/>
+              </w:rPr>
+              <w:t>.</w:t>
+            </w:r>
+            <w:proofErr w:type="spellStart"/>
+            <w:r>
+              <w:rPr>
+                <w:sz w:val="18"/>
+                <w:szCs w:val="18"/>
+              </w:rPr>
+              <w:t>end_date:formatD</w:t>
+            </w:r>
+            <w:proofErr w:type="spellEnd"/>
+            <w:r>
+              <w:rPr>
+                <w:sz w:val="18"/>
+                <w:szCs w:val="18"/>
+              </w:rPr>
+              <w:t>(DD-MMM-YY)}</w:t>
             </w:r>
           </w:p>
         </w:tc>
@@ -820,21 +1076,69 @@
                 <w:sz w:val="18"/>
                 <w:szCs w:val="18"/>
               </w:rPr>
-              <w:t>{d.</w:t>
-            </w:r>
-            <w:r>
-              <w:rPr>
-                <w:sz w:val="18"/>
-                <w:szCs w:val="18"/>
-              </w:rPr>
-              <w:t>rollup.portfolios.rows[i]</w:t>
-            </w:r>
-            <w:r>
-              <w:rPr>
-                <w:sz w:val="18"/>
-                <w:szCs w:val="18"/>
-              </w:rPr>
-              <w:t>.status_date:formatD(DD-MMM-YY)}</w:t>
+              <w:t>{</w:t>
+            </w:r>
+            <w:proofErr w:type="spellStart"/>
+            <w:r>
+              <w:rPr>
+                <w:sz w:val="18"/>
+                <w:szCs w:val="18"/>
+              </w:rPr>
+              <w:t>d.</w:t>
+            </w:r>
+            <w:r>
+              <w:rPr>
+                <w:sz w:val="18"/>
+                <w:szCs w:val="18"/>
+              </w:rPr>
+              <w:t>report</w:t>
+            </w:r>
+            <w:proofErr w:type="spellEnd"/>
+            <w:r>
+              <w:rPr>
+                <w:sz w:val="18"/>
+                <w:szCs w:val="18"/>
+              </w:rPr>
+              <w:t>[</w:t>
+            </w:r>
+            <w:proofErr w:type="spellStart"/>
+            <w:r>
+              <w:rPr>
+                <w:sz w:val="18"/>
+                <w:szCs w:val="18"/>
+              </w:rPr>
+              <w:t>i</w:t>
+            </w:r>
+            <w:proofErr w:type="spellEnd"/>
+            <w:r>
+              <w:rPr>
+                <w:sz w:val="18"/>
+                <w:szCs w:val="18"/>
+              </w:rPr>
+              <w:t>]</w:t>
+            </w:r>
+            <w:r>
+              <w:rPr>
+                <w:sz w:val="18"/>
+                <w:szCs w:val="18"/>
+              </w:rPr>
+              <w:t>.</w:t>
+            </w:r>
+            <w:proofErr w:type="spellStart"/>
+            <w:r>
+              <w:rPr>
+                <w:sz w:val="18"/>
+                <w:szCs w:val="18"/>
+              </w:rPr>
+              <w:t>status_date:formatD</w:t>
+            </w:r>
+            <w:proofErr w:type="spellEnd"/>
+            <w:r>
+              <w:rPr>
+                <w:sz w:val="18"/>
+                <w:szCs w:val="18"/>
+              </w:rPr>
+              <w:t>(DD-MMM-YY)}</w:t>
             </w:r>
           </w:p>
         </w:tc>
@@ -865,21 +1169,61 @@
                 <w:sz w:val="18"/>
                 <w:szCs w:val="18"/>
               </w:rPr>
-              <w:t>{d.</w:t>
-            </w:r>
-            <w:r>
-              <w:rPr>
-                <w:sz w:val="18"/>
-                <w:szCs w:val="18"/>
-              </w:rPr>
-              <w:t>rollup.portfolios.rows[i]</w:t>
-            </w:r>
-            <w:r>
-              <w:rPr>
-                <w:sz w:val="18"/>
-                <w:szCs w:val="18"/>
-              </w:rPr>
-              <w:t>.phase</w:t>
+              <w:t>{</w:t>
+            </w:r>
+            <w:proofErr w:type="spellStart"/>
+            <w:r>
+              <w:rPr>
+                <w:sz w:val="18"/>
+                <w:szCs w:val="18"/>
+              </w:rPr>
+              <w:t>d.</w:t>
+            </w:r>
+            <w:r>
+              <w:rPr>
+                <w:sz w:val="18"/>
+                <w:szCs w:val="18"/>
+              </w:rPr>
+              <w:t>report</w:t>
+            </w:r>
+            <w:proofErr w:type="spellEnd"/>
+            <w:r>
+              <w:rPr>
+                <w:sz w:val="18"/>
+                <w:szCs w:val="18"/>
+              </w:rPr>
+              <w:t>[</w:t>
+            </w:r>
+            <w:proofErr w:type="spellStart"/>
+            <w:r>
+              <w:rPr>
+                <w:sz w:val="18"/>
+                <w:szCs w:val="18"/>
+              </w:rPr>
+              <w:t>i</w:t>
+            </w:r>
+            <w:proofErr w:type="spellEnd"/>
+            <w:r>
+              <w:rPr>
+                <w:sz w:val="18"/>
+                <w:szCs w:val="18"/>
+              </w:rPr>
+              <w:t>]</w:t>
+            </w:r>
+            <w:r>
+              <w:rPr>
+                <w:sz w:val="18"/>
+                <w:szCs w:val="18"/>
+              </w:rPr>
+              <w:t>.</w:t>
+            </w:r>
+            <w:proofErr w:type="spellStart"/>
+            <w:r>
+              <w:rPr>
+                <w:sz w:val="18"/>
+                <w:szCs w:val="18"/>
+              </w:rPr>
+              <w:t>phase</w:t>
             </w:r>
             <w:r>
               <w:rPr>
@@ -888,6 +1232,7 @@
               </w:rPr>
               <w:t>_name</w:t>
             </w:r>
+            <w:proofErr w:type="spellEnd"/>
             <w:r>
               <w:rPr>
                 <w:sz w:val="18"/>
@@ -924,21 +1269,69 @@
                 <w:sz w:val="18"/>
                 <w:szCs w:val="18"/>
               </w:rPr>
-              <w:t>{d.</w:t>
-            </w:r>
-            <w:r>
-              <w:rPr>
-                <w:sz w:val="18"/>
-                <w:szCs w:val="18"/>
-              </w:rPr>
-              <w:t>rollup.portfolios.rows[i]</w:t>
-            </w:r>
-            <w:r>
-              <w:rPr>
-                <w:sz w:val="18"/>
-                <w:szCs w:val="18"/>
-              </w:rPr>
-              <w:t>.issues_and_decisions}</w:t>
+              <w:t>{</w:t>
+            </w:r>
+            <w:proofErr w:type="spellStart"/>
+            <w:r>
+              <w:rPr>
+                <w:sz w:val="18"/>
+                <w:szCs w:val="18"/>
+              </w:rPr>
+              <w:t>d.</w:t>
+            </w:r>
+            <w:r>
+              <w:rPr>
+                <w:sz w:val="18"/>
+                <w:szCs w:val="18"/>
+              </w:rPr>
+              <w:t>report</w:t>
+            </w:r>
+            <w:proofErr w:type="spellEnd"/>
+            <w:r>
+              <w:rPr>
+                <w:sz w:val="18"/>
+                <w:szCs w:val="18"/>
+              </w:rPr>
+              <w:t>[</w:t>
+            </w:r>
+            <w:proofErr w:type="spellStart"/>
+            <w:r>
+              <w:rPr>
+                <w:sz w:val="18"/>
+                <w:szCs w:val="18"/>
+              </w:rPr>
+              <w:t>i</w:t>
+            </w:r>
+            <w:proofErr w:type="spellEnd"/>
+            <w:r>
+              <w:rPr>
+                <w:sz w:val="18"/>
+                <w:szCs w:val="18"/>
+              </w:rPr>
+              <w:t>]</w:t>
+            </w:r>
+            <w:r>
+              <w:rPr>
+                <w:sz w:val="18"/>
+                <w:szCs w:val="18"/>
+              </w:rPr>
+              <w:t>.</w:t>
+            </w:r>
+            <w:proofErr w:type="spellStart"/>
+            <w:r>
+              <w:rPr>
+                <w:sz w:val="18"/>
+                <w:szCs w:val="18"/>
+              </w:rPr>
+              <w:t>issues_and_decisions</w:t>
+            </w:r>
+            <w:proofErr w:type="spellEnd"/>
+            <w:r>
+              <w:rPr>
+                <w:sz w:val="18"/>
+                <w:szCs w:val="18"/>
+              </w:rPr>
+              <w:t>}</w:t>
             </w:r>
           </w:p>
         </w:tc>
@@ -970,21 +1363,69 @@
                 <w:sz w:val="18"/>
                 <w:szCs w:val="18"/>
               </w:rPr>
-              <w:t>{d.</w:t>
-            </w:r>
-            <w:r>
-              <w:rPr>
-                <w:sz w:val="18"/>
-                <w:szCs w:val="18"/>
-              </w:rPr>
-              <w:t>rollup.portfolios.rows[i]</w:t>
-            </w:r>
-            <w:r>
-              <w:rPr>
-                <w:sz w:val="18"/>
-                <w:szCs w:val="18"/>
-              </w:rPr>
-              <w:t>.forecast_and_next_steps}</w:t>
+              <w:t>{</w:t>
+            </w:r>
+            <w:proofErr w:type="spellStart"/>
+            <w:r>
+              <w:rPr>
+                <w:sz w:val="18"/>
+                <w:szCs w:val="18"/>
+              </w:rPr>
+              <w:t>d.</w:t>
+            </w:r>
+            <w:r>
+              <w:rPr>
+                <w:sz w:val="18"/>
+                <w:szCs w:val="18"/>
+              </w:rPr>
+              <w:t>report</w:t>
+            </w:r>
+            <w:proofErr w:type="spellEnd"/>
+            <w:r>
+              <w:rPr>
+                <w:sz w:val="18"/>
+                <w:szCs w:val="18"/>
+              </w:rPr>
+              <w:t>[</w:t>
+            </w:r>
+            <w:proofErr w:type="spellStart"/>
+            <w:r>
+              <w:rPr>
+                <w:sz w:val="18"/>
+                <w:szCs w:val="18"/>
+              </w:rPr>
+              <w:t>i</w:t>
+            </w:r>
+            <w:proofErr w:type="spellEnd"/>
+            <w:r>
+              <w:rPr>
+                <w:sz w:val="18"/>
+                <w:szCs w:val="18"/>
+              </w:rPr>
+              <w:t>]</w:t>
+            </w:r>
+            <w:r>
+              <w:rPr>
+                <w:sz w:val="18"/>
+                <w:szCs w:val="18"/>
+              </w:rPr>
+              <w:t>.</w:t>
+            </w:r>
+            <w:proofErr w:type="spellStart"/>
+            <w:r>
+              <w:rPr>
+                <w:sz w:val="18"/>
+                <w:szCs w:val="18"/>
+              </w:rPr>
+              <w:t>forecast_and_next_steps</w:t>
+            </w:r>
+            <w:proofErr w:type="spellEnd"/>
+            <w:r>
+              <w:rPr>
+                <w:sz w:val="18"/>
+                <w:szCs w:val="18"/>
+              </w:rPr>
+              <w:t>}</w:t>
             </w:r>
           </w:p>
         </w:tc>
@@ -1004,23 +1445,95 @@
                 <w:sz w:val="10"/>
                 <w:szCs w:val="10"/>
               </w:rPr>
-              <w:t>{d.</w:t>
-            </w:r>
-            <w:r>
-              <w:rPr>
-                <w:color w:val="000000"/>
-                <w:sz w:val="10"/>
-                <w:szCs w:val="10"/>
-              </w:rPr>
-              <w:t>rollup.portfolios.rows[i]</w:t>
-            </w:r>
-            <w:r>
-              <w:rPr>
-                <w:color w:val="000000"/>
-                <w:sz w:val="10"/>
-                <w:szCs w:val="10"/>
-              </w:rPr>
-              <w:t>.project_health:ifEQ('Green'):showBegin}</w:t>
+              <w:t>{</w:t>
+            </w:r>
+            <w:proofErr w:type="spellStart"/>
+            <w:r>
+              <w:rPr>
+                <w:color w:val="000000"/>
+                <w:sz w:val="10"/>
+                <w:szCs w:val="10"/>
+              </w:rPr>
+              <w:t>d.</w:t>
+            </w:r>
+            <w:r>
+              <w:rPr>
+                <w:color w:val="000000"/>
+                <w:sz w:val="10"/>
+                <w:szCs w:val="10"/>
+              </w:rPr>
+              <w:t>report</w:t>
+            </w:r>
+            <w:proofErr w:type="spellEnd"/>
+            <w:r>
+              <w:rPr>
+                <w:color w:val="000000"/>
+                <w:sz w:val="10"/>
+                <w:szCs w:val="10"/>
+              </w:rPr>
+              <w:t>[</w:t>
+            </w:r>
+            <w:proofErr w:type="spellStart"/>
+            <w:r>
+              <w:rPr>
+                <w:color w:val="000000"/>
+                <w:sz w:val="10"/>
+                <w:szCs w:val="10"/>
+              </w:rPr>
+              <w:t>i</w:t>
+            </w:r>
+            <w:proofErr w:type="spellEnd"/>
+            <w:r>
+              <w:rPr>
+                <w:color w:val="000000"/>
+                <w:sz w:val="10"/>
+                <w:szCs w:val="10"/>
+              </w:rPr>
+              <w:t>]</w:t>
+            </w:r>
+            <w:r>
+              <w:rPr>
+                <w:color w:val="000000"/>
+                <w:sz w:val="10"/>
+                <w:szCs w:val="10"/>
+              </w:rPr>
+              <w:t>.</w:t>
+            </w:r>
+            <w:proofErr w:type="spellStart"/>
+            <w:r>
+              <w:rPr>
+                <w:color w:val="000000"/>
+                <w:sz w:val="10"/>
+                <w:szCs w:val="10"/>
+              </w:rPr>
+              <w:t>project_health:ifEQ</w:t>
+            </w:r>
+            <w:proofErr w:type="spellEnd"/>
+            <w:r>
+              <w:rPr>
+                <w:color w:val="000000"/>
+                <w:sz w:val="10"/>
+                <w:szCs w:val="10"/>
+              </w:rPr>
+              <w:t>('Green'):</w:t>
+            </w:r>
+            <w:proofErr w:type="spellStart"/>
+            <w:r>
+              <w:rPr>
+                <w:color w:val="000000"/>
+                <w:sz w:val="10"/>
+                <w:szCs w:val="10"/>
+              </w:rPr>
+              <w:t>showBegin</w:t>
+            </w:r>
+            <w:proofErr w:type="spellEnd"/>
+            <w:r>
+              <w:rPr>
+                <w:color w:val="000000"/>
+                <w:sz w:val="10"/>
+                <w:szCs w:val="10"/>
+              </w:rPr>
+              <w:t>}</w:t>
             </w:r>
             <w:r>
               <w:rPr>
@@ -1101,7 +1614,15 @@
                 <w:sz w:val="10"/>
                 <w:szCs w:val="10"/>
               </w:rPr>
-              <w:t>rollup.portfolios.rows[i]</w:t>
+              <w:t>report</w:t>
+            </w:r>
+            <w:r>
+              <w:rPr>
+                <w:color w:val="000000"/>
+                <w:sz w:val="10"/>
+                <w:szCs w:val="10"/>
+              </w:rPr>
+              <w:t>[i]</w:t>
             </w:r>
             <w:r>
               <w:rPr>
@@ -1117,15 +1638,41 @@
                 <w:sz w:val="10"/>
                 <w:szCs w:val="10"/>
               </w:rPr>
-              <w:t>rollup.portfolios.rows[i]</w:t>
-            </w:r>
-            <w:r>
-              <w:rPr>
-                <w:color w:val="000000"/>
-                <w:sz w:val="10"/>
-                <w:szCs w:val="10"/>
-              </w:rPr>
-              <w:t>.project_health:ifEQ('Not Started'):showBegin}</w:t>
+              <w:t>report</w:t>
+            </w:r>
+            <w:r>
+              <w:rPr>
+                <w:color w:val="000000"/>
+                <w:sz w:val="10"/>
+                <w:szCs w:val="10"/>
+              </w:rPr>
+              <w:t>[i]</w:t>
+            </w:r>
+            <w:r>
+              <w:rPr>
+                <w:color w:val="000000"/>
+                <w:sz w:val="10"/>
+                <w:szCs w:val="10"/>
+              </w:rPr>
+              <w:t>.project_health:ifEQ('Not Started'):</w:t>
+            </w:r>
+            <w:proofErr w:type="spellStart"/>
+            <w:r>
+              <w:rPr>
+                <w:color w:val="000000"/>
+                <w:sz w:val="10"/>
+                <w:szCs w:val="10"/>
+              </w:rPr>
+              <w:t>showBegin</w:t>
+            </w:r>
+            <w:proofErr w:type="spellEnd"/>
+            <w:r>
+              <w:rPr>
+                <w:color w:val="000000"/>
+                <w:sz w:val="10"/>
+                <w:szCs w:val="10"/>
+              </w:rPr>
+              <w:t>}</w:t>
             </w:r>
             <w:r>
               <w:rPr>
@@ -1206,7 +1753,15 @@
                 <w:sz w:val="10"/>
                 <w:szCs w:val="10"/>
               </w:rPr>
-              <w:t>rollup.portfolios.rows[i]</w:t>
+              <w:t>report</w:t>
+            </w:r>
+            <w:r>
+              <w:rPr>
+                <w:color w:val="000000"/>
+                <w:sz w:val="10"/>
+                <w:szCs w:val="10"/>
+              </w:rPr>
+              <w:t>[i]</w:t>
             </w:r>
             <w:r>
               <w:rPr>
@@ -1222,7 +1777,15 @@
                 <w:sz w:val="10"/>
                 <w:szCs w:val="10"/>
               </w:rPr>
-              <w:t>rollup.portfolios.rows[i]</w:t>
+              <w:t>report</w:t>
+            </w:r>
+            <w:r>
+              <w:rPr>
+                <w:color w:val="000000"/>
+                <w:sz w:val="10"/>
+                <w:szCs w:val="10"/>
+              </w:rPr>
+              <w:t>[i]</w:t>
             </w:r>
             <w:r>
               <w:rPr>
@@ -1311,7 +1874,15 @@
                 <w:sz w:val="10"/>
                 <w:szCs w:val="10"/>
               </w:rPr>
-              <w:t>rollup.portfolios.rows[i]</w:t>
+              <w:t>report</w:t>
+            </w:r>
+            <w:r>
+              <w:rPr>
+                <w:color w:val="000000"/>
+                <w:sz w:val="10"/>
+                <w:szCs w:val="10"/>
+              </w:rPr>
+              <w:t>[i]</w:t>
             </w:r>
             <w:r>
               <w:rPr>
@@ -1327,7 +1898,15 @@
                 <w:sz w:val="10"/>
                 <w:szCs w:val="10"/>
               </w:rPr>
-              <w:t>rollup.portfolios.rows[i]</w:t>
+              <w:t>report</w:t>
+            </w:r>
+            <w:r>
+              <w:rPr>
+                <w:color w:val="000000"/>
+                <w:sz w:val="10"/>
+                <w:szCs w:val="10"/>
+              </w:rPr>
+              <w:t>[i]</w:t>
             </w:r>
             <w:r>
               <w:rPr>
@@ -1416,7 +1995,15 @@
                 <w:sz w:val="10"/>
                 <w:szCs w:val="10"/>
               </w:rPr>
-              <w:t>rollup.portfolios.rows[i]</w:t>
+              <w:t>report</w:t>
+            </w:r>
+            <w:r>
+              <w:rPr>
+                <w:color w:val="000000"/>
+                <w:sz w:val="10"/>
+                <w:szCs w:val="10"/>
+              </w:rPr>
+              <w:t>[i]</w:t>
             </w:r>
             <w:r>
               <w:rPr>
@@ -1432,7 +2019,15 @@
                 <w:sz w:val="10"/>
                 <w:szCs w:val="10"/>
               </w:rPr>
-              <w:t>rollup.portfolios.rows[i]</w:t>
+              <w:t>report</w:t>
+            </w:r>
+            <w:r>
+              <w:rPr>
+                <w:color w:val="000000"/>
+                <w:sz w:val="10"/>
+                <w:szCs w:val="10"/>
+              </w:rPr>
+              <w:t>[i]</w:t>
             </w:r>
             <w:r>
               <w:rPr>
@@ -1521,7 +2116,15 @@
                 <w:sz w:val="10"/>
                 <w:szCs w:val="10"/>
               </w:rPr>
-              <w:t>rollup.portfolios.rows[i]</w:t>
+              <w:t>report</w:t>
+            </w:r>
+            <w:r>
+              <w:rPr>
+                <w:color w:val="000000"/>
+                <w:sz w:val="10"/>
+                <w:szCs w:val="10"/>
+              </w:rPr>
+              <w:t>[i]</w:t>
             </w:r>
             <w:r>
               <w:rPr>
@@ -1537,7 +2140,15 @@
                 <w:sz w:val="10"/>
                 <w:szCs w:val="10"/>
               </w:rPr>
-              <w:t>rollup.portfolios.rows[i]</w:t>
+              <w:t>report</w:t>
+            </w:r>
+            <w:r>
+              <w:rPr>
+                <w:color w:val="000000"/>
+                <w:sz w:val="10"/>
+                <w:szCs w:val="10"/>
+              </w:rPr>
+              <w:t>[i]</w:t>
             </w:r>
             <w:r>
               <w:rPr>
@@ -1618,23 +2229,77 @@
                 <w:sz w:val="10"/>
                 <w:szCs w:val="10"/>
               </w:rPr>
-              <w:t>{d.</w:t>
-            </w:r>
-            <w:r>
-              <w:rPr>
-                <w:color w:val="000000"/>
-                <w:sz w:val="10"/>
-                <w:szCs w:val="10"/>
-              </w:rPr>
-              <w:t>rollup.portfolios.rows[i]</w:t>
-            </w:r>
-            <w:r>
-              <w:rPr>
-                <w:color w:val="000000"/>
-                <w:sz w:val="10"/>
-                <w:szCs w:val="10"/>
-              </w:rPr>
-              <w:t>.project_health:showEnd}</w:t>
+              <w:t>{</w:t>
+            </w:r>
+            <w:proofErr w:type="spellStart"/>
+            <w:r>
+              <w:rPr>
+                <w:color w:val="000000"/>
+                <w:sz w:val="10"/>
+                <w:szCs w:val="10"/>
+              </w:rPr>
+              <w:t>d.</w:t>
+            </w:r>
+            <w:r>
+              <w:rPr>
+                <w:color w:val="000000"/>
+                <w:sz w:val="10"/>
+                <w:szCs w:val="10"/>
+              </w:rPr>
+              <w:t>report</w:t>
+            </w:r>
+            <w:proofErr w:type="spellEnd"/>
+            <w:r>
+              <w:rPr>
+                <w:color w:val="000000"/>
+                <w:sz w:val="10"/>
+                <w:szCs w:val="10"/>
+              </w:rPr>
+              <w:t>[</w:t>
+            </w:r>
+            <w:proofErr w:type="spellStart"/>
+            <w:r>
+              <w:rPr>
+                <w:color w:val="000000"/>
+                <w:sz w:val="10"/>
+                <w:szCs w:val="10"/>
+              </w:rPr>
+              <w:t>i</w:t>
+            </w:r>
+            <w:proofErr w:type="spellEnd"/>
+            <w:r>
+              <w:rPr>
+                <w:color w:val="000000"/>
+                <w:sz w:val="10"/>
+                <w:szCs w:val="10"/>
+              </w:rPr>
+              <w:t>]</w:t>
+            </w:r>
+            <w:r>
+              <w:rPr>
+                <w:color w:val="000000"/>
+                <w:sz w:val="10"/>
+                <w:szCs w:val="10"/>
+              </w:rPr>
+              <w:t>.</w:t>
+            </w:r>
+            <w:proofErr w:type="spellStart"/>
+            <w:r>
+              <w:rPr>
+                <w:color w:val="000000"/>
+                <w:sz w:val="10"/>
+                <w:szCs w:val="10"/>
+              </w:rPr>
+              <w:t>project_health:showEnd</w:t>
+            </w:r>
+            <w:proofErr w:type="spellEnd"/>
+            <w:r>
+              <w:rPr>
+                <w:color w:val="000000"/>
+                <w:sz w:val="10"/>
+                <w:szCs w:val="10"/>
+              </w:rPr>
+              <w:t>}</w:t>
             </w:r>
           </w:p>
         </w:tc>
@@ -1669,6 +2334,7 @@
               </w:rPr>
               <w:t>{</w:t>
             </w:r>
+            <w:proofErr w:type="spellStart"/>
             <w:r>
               <w:rPr>
                 <w:b/>
@@ -1677,7 +2343,7 @@
                 <w:sz w:val="18"/>
                 <w:szCs w:val="18"/>
               </w:rPr>
-              <w:t>d.rollup</w:t>
+              <w:t>d.</w:t>
             </w:r>
             <w:r>
               <w:rPr>
@@ -1687,7 +2353,18 @@
                 <w:sz w:val="18"/>
                 <w:szCs w:val="18"/>
               </w:rPr>
-              <w:t>.portfolios.rows[i+1]}</w:t>
+              <w:t>report</w:t>
+            </w:r>
+            <w:proofErr w:type="spellEnd"/>
+            <w:r>
+              <w:rPr>
+                <w:b/>
+                <w:bCs/>
+                <w:color w:val="404040"/>
+                <w:sz w:val="18"/>
+                <w:szCs w:val="18"/>
+              </w:rPr>
+              <w:t>[i+1]}</w:t>
             </w:r>
           </w:p>
         </w:tc>
@@ -1880,7 +2557,11 @@
     <w:p/>
     <w:p/>
     <w:p/>
-    <w:p/>
+    <w:p>
+      <w:r>
+        <w:t>{#date=d.date}</w:t>
+      </w:r>
+    </w:p>
     <w:p/>
     <w:p/>
     <w:p/>
@@ -1944,6 +2625,7 @@
         <w:szCs w:val="20"/>
       </w:rPr>
     </w:pPr>
+    <w:proofErr w:type="spellStart"/>
     <w:r>
       <w:rPr>
         <w:sz w:val="20"/>
@@ -1951,6 +2633,7 @@
       </w:rPr>
       <w:t>rpt_PA_StatusPortfolioRollup</w:t>
     </w:r>
+    <w:proofErr w:type="spellEnd"/>
     <w:r>
       <w:rPr>
         <w:sz w:val="20"/>
@@ -2098,7 +2781,7 @@
         <w:sz w:val="20"/>
         <w:szCs w:val="20"/>
       </w:rPr>
-      <w:t>February 17, 2023</w:t>
+      <w:t>August 16, 2023</w:t>
     </w:r>
     <w:r>
       <w:rPr>

</xml_diff>